<commit_message>
se agrego texto para diferenciar las branch
</commit_message>
<xml_diff>
--- a/Doc1.docx
+++ b/Doc1.docx
@@ -9,7 +9,14 @@
       <w:r>
         <w:t>Hola mundo</w:t>
       </w:r>
-      <w:bookmarkStart w:id="0" w:name="_GoBack"/>
+      <w:r>
+        <w:t xml:space="preserve"> haremos un </w:t>
+      </w:r>
+      <w:proofErr w:type="spellStart"/>
+      <w:r>
+        <w:t>commint</w:t>
+      </w:r>
+      <w:proofErr w:type="spellEnd"/>
       <w:r>
         <w:rPr>
           <w:noProof/>
@@ -29,7 +36,192 @@
           </wp:inline>
         </w:drawing>
       </w:r>
+    </w:p>
+    <w:p>
+      <w:pPr>
+        <w:jc w:val="left"/>
+      </w:pPr>
+    </w:p>
+    <w:p>
+      <w:pPr>
+        <w:jc w:val="left"/>
+      </w:pPr>
+      <w:bookmarkStart w:id="0" w:name="_GoBack"/>
       <w:bookmarkEnd w:id="0"/>
+      <w:r>
+        <w:rPr>
+          <w:noProof/>
+        </w:rPr>
+        <mc:AlternateContent>
+          <mc:Choice Requires="wps">
+            <w:drawing>
+              <wp:anchor distT="0" distB="0" distL="114300" distR="114300" simplePos="0" relativeHeight="251659264" behindDoc="0" locked="0" layoutInCell="1" allowOverlap="1" wp14:anchorId="58297744" wp14:editId="49D15B7F">
+                <wp:simplePos x="0" y="0"/>
+                <wp:positionH relativeFrom="column">
+                  <wp:posOffset>0</wp:posOffset>
+                </wp:positionH>
+                <wp:positionV relativeFrom="paragraph">
+                  <wp:posOffset>0</wp:posOffset>
+                </wp:positionV>
+                <wp:extent cx="1828800" cy="1828800"/>
+                <wp:effectExtent l="0" t="0" r="0" b="0"/>
+                <wp:wrapNone/>
+                <wp:docPr id="2" name="Cuadro de texto 2"/>
+                <wp:cNvGraphicFramePr/>
+                <a:graphic xmlns:a="http://schemas.openxmlformats.org/drawingml/2006/main">
+                  <a:graphicData uri="http://schemas.microsoft.com/office/word/2010/wordprocessingShape">
+                    <wps:wsp>
+                      <wps:cNvSpPr txBox="1"/>
+                      <wps:spPr>
+                        <a:xfrm>
+                          <a:off x="0" y="0"/>
+                          <a:ext cx="1828800" cy="1828800"/>
+                        </a:xfrm>
+                        <a:prstGeom prst="rect">
+                          <a:avLst/>
+                        </a:prstGeom>
+                        <a:noFill/>
+                        <a:ln>
+                          <a:noFill/>
+                        </a:ln>
+                      </wps:spPr>
+                      <wps:txbx>
+                        <w:txbxContent>
+                          <w:p>
+                            <w:pPr>
+                              <w:jc w:val="center"/>
+                              <w:rPr>
+                                <w:b/>
+                                <w:color w:val="F7CAAC" w:themeColor="accent2" w:themeTint="66"/>
+                                <w:sz w:val="72"/>
+                                <w:szCs w:val="72"/>
+                                <w14:textOutline w14:w="11112" w14:cap="flat" w14:cmpd="sng" w14:algn="ctr">
+                                  <w14:solidFill>
+                                    <w14:schemeClr w14:val="accent2"/>
+                                  </w14:solidFill>
+                                  <w14:prstDash w14:val="solid"/>
+                                  <w14:round/>
+                                </w14:textOutline>
+                              </w:rPr>
+                            </w:pPr>
+                            <w:r>
+                              <w:rPr>
+                                <w:b/>
+                                <w:color w:val="F7CAAC" w:themeColor="accent2" w:themeTint="66"/>
+                                <w:sz w:val="72"/>
+                                <w:szCs w:val="72"/>
+                                <w14:textOutline w14:w="11112" w14:cap="flat" w14:cmpd="sng" w14:algn="ctr">
+                                  <w14:solidFill>
+                                    <w14:schemeClr w14:val="accent2"/>
+                                  </w14:solidFill>
+                                  <w14:prstDash w14:val="solid"/>
+                                  <w14:round/>
+                                </w14:textOutline>
+                              </w:rPr>
+                              <w:t xml:space="preserve">Hola a todos trabajaremos con los </w:t>
+                            </w:r>
+                            <w:proofErr w:type="spellStart"/>
+                            <w:r>
+                              <w:rPr>
+                                <w:b/>
+                                <w:color w:val="F7CAAC" w:themeColor="accent2" w:themeTint="66"/>
+                                <w:sz w:val="72"/>
+                                <w:szCs w:val="72"/>
+                                <w14:textOutline w14:w="11112" w14:cap="flat" w14:cmpd="sng" w14:algn="ctr">
+                                  <w14:solidFill>
+                                    <w14:schemeClr w14:val="accent2"/>
+                                  </w14:solidFill>
+                                  <w14:prstDash w14:val="solid"/>
+                                  <w14:round/>
+                                </w14:textOutline>
+                              </w:rPr>
+                              <w:t>branch</w:t>
+                            </w:r>
+                            <w:proofErr w:type="spellEnd"/>
+                          </w:p>
+                        </w:txbxContent>
+                      </wps:txbx>
+                      <wps:bodyPr rot="0" spcFirstLastPara="0" vertOverflow="overflow" horzOverflow="overflow" vert="horz" wrap="none" lIns="91440" tIns="45720" rIns="91440" bIns="45720" numCol="1" spcCol="0" rtlCol="0" fromWordArt="0" anchor="t" anchorCtr="0" forceAA="0" compatLnSpc="1">
+                        <a:prstTxWarp prst="textNoShape">
+                          <a:avLst/>
+                        </a:prstTxWarp>
+                        <a:spAutoFit/>
+                      </wps:bodyPr>
+                    </wps:wsp>
+                  </a:graphicData>
+                </a:graphic>
+              </wp:anchor>
+            </w:drawing>
+          </mc:Choice>
+          <mc:Fallback>
+            <w:pict>
+              <v:shapetype w14:anchorId="58297744" id="_x0000_t202" coordsize="21600,21600" o:spt="202" path="m,l,21600r21600,l21600,xe">
+                <v:stroke joinstyle="miter"/>
+                <v:path gradientshapeok="t" o:connecttype="rect"/>
+              </v:shapetype>
+              <v:shape id="Cuadro de texto 2" o:spid="_x0000_s1026" type="#_x0000_t202" style="position:absolute;margin-left:0;margin-top:0;width:2in;height:2in;z-index:251659264;visibility:visible;mso-wrap-style:none;mso-wrap-distance-left:9pt;mso-wrap-distance-top:0;mso-wrap-distance-right:9pt;mso-wrap-distance-bottom:0;mso-position-horizontal:absolute;mso-position-horizontal-relative:text;mso-position-vertical:absolute;mso-position-vertical-relative:text;v-text-anchor:top" o:gfxdata="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" filled="f" stroked="f">
+                <v:fill o:detectmouseclick="t"/>
+                <v:textbox style="mso-fit-shape-to-text:t">
+                  <w:txbxContent>
+                    <w:p>
+                      <w:pPr>
+                        <w:jc w:val="center"/>
+                        <w:rPr>
+                          <w:b/>
+                          <w:color w:val="F7CAAC" w:themeColor="accent2" w:themeTint="66"/>
+                          <w:sz w:val="72"/>
+                          <w:szCs w:val="72"/>
+                          <w14:textOutline w14:w="11112" w14:cap="flat" w14:cmpd="sng" w14:algn="ctr">
+                            <w14:solidFill>
+                              <w14:schemeClr w14:val="accent2"/>
+                            </w14:solidFill>
+                            <w14:prstDash w14:val="solid"/>
+                            <w14:round/>
+                          </w14:textOutline>
+                        </w:rPr>
+                      </w:pPr>
+                      <w:r>
+                        <w:rPr>
+                          <w:b/>
+                          <w:color w:val="F7CAAC" w:themeColor="accent2" w:themeTint="66"/>
+                          <w:sz w:val="72"/>
+                          <w:szCs w:val="72"/>
+                          <w14:textOutline w14:w="11112" w14:cap="flat" w14:cmpd="sng" w14:algn="ctr">
+                            <w14:solidFill>
+                              <w14:schemeClr w14:val="accent2"/>
+                            </w14:solidFill>
+                            <w14:prstDash w14:val="solid"/>
+                            <w14:round/>
+                          </w14:textOutline>
+                        </w:rPr>
+                        <w:t xml:space="preserve">Hola a todos trabajaremos con los </w:t>
+                      </w:r>
+                      <w:proofErr w:type="spellStart"/>
+                      <w:r>
+                        <w:rPr>
+                          <w:b/>
+                          <w:color w:val="F7CAAC" w:themeColor="accent2" w:themeTint="66"/>
+                          <w:sz w:val="72"/>
+                          <w:szCs w:val="72"/>
+                          <w14:textOutline w14:w="11112" w14:cap="flat" w14:cmpd="sng" w14:algn="ctr">
+                            <w14:solidFill>
+                              <w14:schemeClr w14:val="accent2"/>
+                            </w14:solidFill>
+                            <w14:prstDash w14:val="solid"/>
+                            <w14:round/>
+                          </w14:textOutline>
+                        </w:rPr>
+                        <w:t>branch</w:t>
+                      </w:r>
+                      <w:proofErr w:type="spellEnd"/>
+                    </w:p>
+                  </w:txbxContent>
+                </v:textbox>
+              </v:shape>
+            </w:pict>
+          </mc:Fallback>
+        </mc:AlternateContent>
+      </w:r>
     </w:p>
     <w:sectPr>
       <w:pgSz w:w="12240" w:h="15840"/>

</xml_diff>

<commit_message>
Modificamos archivos para las branch
</commit_message>
<xml_diff>
--- a/Doc1.docx
+++ b/Doc1.docx
@@ -9,7 +9,6 @@
       <w:r>
         <w:t>Hola mundo</w:t>
       </w:r>
-      <w:bookmarkStart w:id="0" w:name="_GoBack"/>
       <w:r>
         <w:rPr>
           <w:noProof/>
@@ -29,7 +28,174 @@
           </wp:inline>
         </w:drawing>
       </w:r>
+    </w:p>
+    <w:p>
+      <w:bookmarkStart w:id="0" w:name="_GoBack"/>
       <w:bookmarkEnd w:id="0"/>
+    </w:p>
+    <w:p/>
+    <w:p/>
+    <w:p>
+      <w:pPr>
+        <w:tabs>
+          <w:tab w:val="left" w:pos="2097"/>
+        </w:tabs>
+      </w:pPr>
+      <w:r>
+        <w:tab/>
+      </w:r>
+      <w:r>
+        <w:rPr>
+          <w:noProof/>
+        </w:rPr>
+        <mc:AlternateContent>
+          <mc:Choice Requires="wps">
+            <w:drawing>
+              <wp:anchor distT="0" distB="0" distL="114300" distR="114300" simplePos="0" relativeHeight="251659264" behindDoc="0" locked="0" layoutInCell="1" allowOverlap="1" wp14:anchorId="42371292" wp14:editId="55D04B0F">
+                <wp:simplePos x="0" y="0"/>
+                <wp:positionH relativeFrom="column">
+                  <wp:posOffset>0</wp:posOffset>
+                </wp:positionH>
+                <wp:positionV relativeFrom="paragraph">
+                  <wp:posOffset>0</wp:posOffset>
+                </wp:positionV>
+                <wp:extent cx="1828800" cy="1828800"/>
+                <wp:effectExtent l="0" t="0" r="0" b="0"/>
+                <wp:wrapNone/>
+                <wp:docPr id="2" name="Cuadro de texto 2"/>
+                <wp:cNvGraphicFramePr/>
+                <a:graphic xmlns:a="http://schemas.openxmlformats.org/drawingml/2006/main">
+                  <a:graphicData uri="http://schemas.microsoft.com/office/word/2010/wordprocessingShape">
+                    <wps:wsp>
+                      <wps:cNvSpPr txBox="1"/>
+                      <wps:spPr>
+                        <a:xfrm>
+                          <a:off x="0" y="0"/>
+                          <a:ext cx="1828800" cy="1828800"/>
+                        </a:xfrm>
+                        <a:prstGeom prst="rect">
+                          <a:avLst/>
+                        </a:prstGeom>
+                        <a:noFill/>
+                        <a:ln>
+                          <a:noFill/>
+                        </a:ln>
+                      </wps:spPr>
+                      <wps:txbx>
+                        <w:txbxContent>
+                          <w:p>
+                            <w:pPr>
+                              <w:tabs>
+                                <w:tab w:val="left" w:pos="2097"/>
+                              </w:tabs>
+                              <w:jc w:val="center"/>
+                              <w:rPr>
+                                <w:color w:val="5B9BD5" w:themeColor="accent1"/>
+                                <w:sz w:val="72"/>
+                                <w:szCs w:val="72"/>
+                                <w14:shadow w14:blurRad="38100" w14:dist="25400" w14:dir="5400000" w14:sx="100000" w14:sy="100000" w14:kx="0" w14:ky="0" w14:algn="ctr">
+                                  <w14:srgbClr w14:val="6E747A">
+                                    <w14:alpha w14:val="57000"/>
+                                  </w14:srgbClr>
+                                </w14:shadow>
+                                <w14:textOutline w14:w="0" w14:cap="flat" w14:cmpd="sng" w14:algn="ctr">
+                                  <w14:noFill/>
+                                  <w14:prstDash w14:val="solid"/>
+                                  <w14:round/>
+                                </w14:textOutline>
+                              </w:rPr>
+                            </w:pPr>
+                            <w:r>
+                              <w:rPr>
+                                <w:color w:val="5B9BD5" w:themeColor="accent1"/>
+                                <w:sz w:val="72"/>
+                                <w:szCs w:val="72"/>
+                                <w14:shadow w14:blurRad="38100" w14:dist="25400" w14:dir="5400000" w14:sx="100000" w14:sy="100000" w14:kx="0" w14:ky="0" w14:algn="ctr">
+                                  <w14:srgbClr w14:val="6E747A">
+                                    <w14:alpha w14:val="57000"/>
+                                  </w14:srgbClr>
+                                </w14:shadow>
+                                <w14:textOutline w14:w="0" w14:cap="flat" w14:cmpd="sng" w14:algn="ctr">
+                                  <w14:noFill/>
+                                  <w14:prstDash w14:val="solid"/>
+                                  <w14:round/>
+                                </w14:textOutline>
+                              </w:rPr>
+                              <w:t>Se Trabajó con las branch</w:t>
+                            </w:r>
+                          </w:p>
+                        </w:txbxContent>
+                      </wps:txbx>
+                      <wps:bodyPr rot="0" spcFirstLastPara="0" vertOverflow="overflow" horzOverflow="overflow" vert="horz" wrap="none" lIns="91440" tIns="45720" rIns="91440" bIns="45720" numCol="1" spcCol="0" rtlCol="0" fromWordArt="0" anchor="t" anchorCtr="0" forceAA="0" compatLnSpc="1">
+                        <a:prstTxWarp prst="textNoShape">
+                          <a:avLst/>
+                        </a:prstTxWarp>
+                        <a:spAutoFit/>
+                      </wps:bodyPr>
+                    </wps:wsp>
+                  </a:graphicData>
+                </a:graphic>
+              </wp:anchor>
+            </w:drawing>
+          </mc:Choice>
+          <mc:Fallback>
+            <w:pict>
+              <v:shapetype w14:anchorId="42371292" id="_x0000_t202" coordsize="21600,21600" o:spt="202" path="m,l,21600r21600,l21600,xe">
+                <v:stroke joinstyle="miter"/>
+                <v:path gradientshapeok="t" o:connecttype="rect"/>
+              </v:shapetype>
+              <v:shape id="Cuadro de texto 2" o:spid="_x0000_s1026" type="#_x0000_t202" style="position:absolute;left:0;text-align:left;margin-left:0;margin-top:0;width:2in;height:2in;z-index:251659264;visibility:visible;mso-wrap-style:none;mso-wrap-distance-left:9pt;mso-wrap-distance-top:0;mso-wrap-distance-right:9pt;mso-wrap-distance-bottom:0;mso-position-horizontal:absolute;mso-position-horizontal-relative:text;mso-position-vertical:absolute;mso-position-vertical-relative:text;v-text-anchor:top" o:gfxdata="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" filled="f" stroked="f">
+                <v:fill o:detectmouseclick="t"/>
+                <v:textbox style="mso-fit-shape-to-text:t">
+                  <w:txbxContent>
+                    <w:p>
+                      <w:pPr>
+                        <w:tabs>
+                          <w:tab w:val="left" w:pos="2097"/>
+                        </w:tabs>
+                        <w:jc w:val="center"/>
+                        <w:rPr>
+                          <w:color w:val="5B9BD5" w:themeColor="accent1"/>
+                          <w:sz w:val="72"/>
+                          <w:szCs w:val="72"/>
+                          <w14:shadow w14:blurRad="38100" w14:dist="25400" w14:dir="5400000" w14:sx="100000" w14:sy="100000" w14:kx="0" w14:ky="0" w14:algn="ctr">
+                            <w14:srgbClr w14:val="6E747A">
+                              <w14:alpha w14:val="57000"/>
+                            </w14:srgbClr>
+                          </w14:shadow>
+                          <w14:textOutline w14:w="0" w14:cap="flat" w14:cmpd="sng" w14:algn="ctr">
+                            <w14:noFill/>
+                            <w14:prstDash w14:val="solid"/>
+                            <w14:round/>
+                          </w14:textOutline>
+                        </w:rPr>
+                      </w:pPr>
+                      <w:r>
+                        <w:rPr>
+                          <w:color w:val="5B9BD5" w:themeColor="accent1"/>
+                          <w:sz w:val="72"/>
+                          <w:szCs w:val="72"/>
+                          <w14:shadow w14:blurRad="38100" w14:dist="25400" w14:dir="5400000" w14:sx="100000" w14:sy="100000" w14:kx="0" w14:ky="0" w14:algn="ctr">
+                            <w14:srgbClr w14:val="6E747A">
+                              <w14:alpha w14:val="57000"/>
+                            </w14:srgbClr>
+                          </w14:shadow>
+                          <w14:textOutline w14:w="0" w14:cap="flat" w14:cmpd="sng" w14:algn="ctr">
+                            <w14:noFill/>
+                            <w14:prstDash w14:val="solid"/>
+                            <w14:round/>
+                          </w14:textOutline>
+                        </w:rPr>
+                        <w:t>Se Trabajó con las branch</w:t>
+                      </w:r>
+                    </w:p>
+                  </w:txbxContent>
+                </v:textbox>
+              </v:shape>
+            </w:pict>
+          </mc:Fallback>
+        </mc:AlternateContent>
+      </w:r>
     </w:p>
     <w:sectPr>
       <w:pgSz w:w="12240" w:h="15840"/>

</xml_diff>